<commit_message>
Creado el servidor AWS añadida información sobre el en el readme + las claves, También actualizadas directivas de grupo
</commit_message>
<xml_diff>
--- a/Directivas de grupo/Organización.docx
+++ b/Directivas de grupo/Organización.docx
@@ -6,8 +6,6 @@
       <w:pPr>
         <w:pStyle w:val="Puesto"/>
       </w:pPr>
-      <w:bookmarkStart w:id="0" w:name="_GoBack"/>
-      <w:bookmarkEnd w:id="0"/>
       <w:r>
         <w:t>Organización:</w:t>
       </w:r>
@@ -92,6 +90,38 @@
         <w:t>Las tareas las creamos en grupo al principio de cada sprint. De esta forma no hay confusiones.</w:t>
       </w:r>
     </w:p>
+    <w:p>
+      <w:pPr>
+        <w:pStyle w:val="Prrafodelista"/>
+        <w:numPr>
+          <w:ilvl w:val="0"/>
+          <w:numId w:val="1"/>
+        </w:numPr>
+      </w:pPr>
+      <w:r>
+        <w:t xml:space="preserve">Cada </w:t>
+      </w:r>
+      <w:proofErr w:type="spellStart"/>
+      <w:r>
+        <w:t>miebro</w:t>
+      </w:r>
+      <w:proofErr w:type="spellEnd"/>
+      <w:r>
+        <w:t xml:space="preserve"> se añadirá como participante de una tarea al moverla a en proceso.</w:t>
+      </w:r>
+    </w:p>
+    <w:p>
+      <w:pPr>
+        <w:pStyle w:val="Prrafodelista"/>
+        <w:numPr>
+          <w:ilvl w:val="0"/>
+          <w:numId w:val="1"/>
+        </w:numPr>
+      </w:pPr>
+      <w:r>
+        <w:t>Las tareas se podrán dejar inacabadas pero deberán ser pasadas de nuevo a “por hacer”.</w:t>
+      </w:r>
+    </w:p>
     <w:p/>
     <w:p>
       <w:pPr>
@@ -192,6 +222,11 @@
       </w:r>
     </w:p>
     <w:p>
+      <w:pPr>
+        <w:rPr>
+          <w:u w:val="single"/>
+        </w:rPr>
+      </w:pPr>
       <w:r>
         <w:t xml:space="preserve">Crearemos los diagramas en los que se basaran las tareas de </w:t>
       </w:r>
@@ -211,6 +246,8 @@
       <w:r>
         <w:t>.</w:t>
       </w:r>
+      <w:bookmarkStart w:id="0" w:name="_GoBack"/>
+      <w:bookmarkEnd w:id="0"/>
     </w:p>
     <w:p/>
     <w:sectPr>

</xml_diff>